<commit_message>
Mise a jour Analyse et langage, ajout du journal de la semaine
</commit_message>
<xml_diff>
--- a/Analyse/Analyse des langage et Framework.docx
+++ b/Analyse/Analyse des langage et Framework.docx
@@ -24,11 +24,9 @@
       <w:r>
         <w:t xml:space="preserve"> les différents langages et </w:t>
       </w:r>
-      <w:proofErr w:type="spellStart"/>
-      <w:r>
-        <w:t>frameworks</w:t>
-      </w:r>
-      <w:proofErr w:type="spellEnd"/>
+      <w:r>
+        <w:t>Framework</w:t>
+      </w:r>
       <w:r>
         <w:t xml:space="preserve"> retenus pour le projet de gestion d’inscription. La présentation inclura les avantages et inconvénients pour le projet en prenant en compte les connaissances de l’équipe.</w:t>
       </w:r>
@@ -37,11 +35,9 @@
       <w:r>
         <w:t xml:space="preserve">Les langages présentés seront Node.js, Java EE et PHP. Les </w:t>
       </w:r>
-      <w:proofErr w:type="spellStart"/>
-      <w:r>
-        <w:t>frameworks</w:t>
-      </w:r>
-      <w:proofErr w:type="spellEnd"/>
+      <w:r>
+        <w:t>Framework</w:t>
+      </w:r>
       <w:r>
         <w:t xml:space="preserve"> aborderont la communica</w:t>
       </w:r>
@@ -600,13 +596,49 @@
       <w:pPr>
         <w:pStyle w:val="Titre1"/>
       </w:pPr>
+      <w:r>
+        <w:t>Framework</w:t>
+      </w:r>
+      <w:r>
+        <w:t xml:space="preserve"> base de données</w:t>
+      </w:r>
+    </w:p>
+    <w:p>
+      <w:pPr>
+        <w:pStyle w:val="Titre2"/>
+      </w:pPr>
+      <w:r>
+        <w:t>PHP</w:t>
+      </w:r>
+    </w:p>
+    <w:p>
+      <w:r>
+        <w:t xml:space="preserve">Le seul </w:t>
+      </w:r>
+      <w:r>
+        <w:t>Framework</w:t>
+      </w:r>
+      <w:r>
+        <w:t xml:space="preserve"> connu par ceux qui maitrisent le langage est celui de </w:t>
+      </w:r>
       <w:proofErr w:type="spellStart"/>
       <w:r>
-        <w:t>Frameworks</w:t>
+        <w:t>mysql</w:t>
       </w:r>
       <w:proofErr w:type="spellEnd"/>
       <w:r>
-        <w:t xml:space="preserve"> base de données</w:t>
+        <w:t>. Il est techniquement simple à apprendre et fonctionne comme de simple requête SQL.</w:t>
+      </w:r>
+    </w:p>
+    <w:p>
+      <w:r>
+        <w:t xml:space="preserve">Le </w:t>
+      </w:r>
+      <w:r>
+        <w:t>Framework</w:t>
+      </w:r>
+      <w:r>
+        <w:t xml:space="preserve"> nécessite de relier la partie DAO a la partie Entité mais reste globalement maitrisé par tous les membres (inutile de connaître un langage pour connaître la procédure de cast d’un tableau vers objet)</w:t>
       </w:r>
     </w:p>
     <w:p>
@@ -614,48 +646,6 @@
         <w:pStyle w:val="Titre2"/>
       </w:pPr>
       <w:r>
-        <w:t>PHP</w:t>
-      </w:r>
-    </w:p>
-    <w:p>
-      <w:r>
-        <w:t xml:space="preserve">Le seul </w:t>
-      </w:r>
-      <w:proofErr w:type="spellStart"/>
-      <w:r>
-        <w:t>frameworks</w:t>
-      </w:r>
-      <w:proofErr w:type="spellEnd"/>
-      <w:r>
-        <w:t xml:space="preserve"> connu par ceux qui maitrisent le langage est celui de </w:t>
-      </w:r>
-      <w:proofErr w:type="spellStart"/>
-      <w:r>
-        <w:t>mysql</w:t>
-      </w:r>
-      <w:proofErr w:type="spellEnd"/>
-      <w:r>
-        <w:t>. Il est techniquement simple à apprendre et fonctionne comme de simple requête SQL.</w:t>
-      </w:r>
-    </w:p>
-    <w:p>
-      <w:r>
-        <w:t xml:space="preserve">Le </w:t>
-      </w:r>
-      <w:proofErr w:type="spellStart"/>
-      <w:r>
-        <w:t>frameworks</w:t>
-      </w:r>
-      <w:proofErr w:type="spellEnd"/>
-      <w:r>
-        <w:t xml:space="preserve"> nécessite de relier la partie DAO a la partie Entité mais reste globalement maitrisé par tous les membres (inutile de connaître un langage pour connaître la procédure de cast d’un tableau vers objet)</w:t>
-      </w:r>
-    </w:p>
-    <w:p>
-      <w:pPr>
-        <w:pStyle w:val="Titre2"/>
-      </w:pPr>
-      <w:r>
         <w:t>Java</w:t>
       </w:r>
     </w:p>
@@ -663,32 +653,26 @@
       <w:r>
         <w:t xml:space="preserve">Au niveau de Java deux </w:t>
       </w:r>
-      <w:proofErr w:type="spellStart"/>
-      <w:r>
-        <w:t>frameworks</w:t>
-      </w:r>
-      <w:proofErr w:type="spellEnd"/>
-      <w:r>
-        <w:t xml:space="preserve"> sont possible JDBC et JPA. JDBC est très similaire au </w:t>
-      </w:r>
-      <w:proofErr w:type="spellStart"/>
-      <w:r>
-        <w:t>frameworks</w:t>
-      </w:r>
-      <w:proofErr w:type="spellEnd"/>
-      <w:r>
-        <w:t xml:space="preserve"> de PHP et Node.js et globalement maitrisé.</w:t>
+      <w:r>
+        <w:t xml:space="preserve">Framework </w:t>
+      </w:r>
+      <w:r>
+        <w:t xml:space="preserve">sont possible JDBC et JPA. JDBC est très similaire au </w:t>
+      </w:r>
+      <w:r>
+        <w:t xml:space="preserve">Framework </w:t>
+      </w:r>
+      <w:r>
+        <w:t>de PHP et Node.js et globalement maitrisé.</w:t>
       </w:r>
     </w:p>
     <w:p>
       <w:r>
         <w:t xml:space="preserve">JPA est un </w:t>
       </w:r>
-      <w:proofErr w:type="spellStart"/>
-      <w:r>
-        <w:t>frameworks</w:t>
-      </w:r>
-      <w:proofErr w:type="spellEnd"/>
+      <w:r>
+        <w:t>Framework</w:t>
+      </w:r>
       <w:r>
         <w:t xml:space="preserve"> qui est maitrisé par peu de membres de l’équipe (environ 4) mais qui accélèrerait grandement le développement dû à une gestion des requêtes en Objet qui permet une détection d’erreur directement via l’IDE, cette détection permet aussi de plus facilement modifier l’architecture de la base de donnée puisqu’il n’est pas nécessaire de touché à toutes les requêtes.</w:t>
       </w:r>
@@ -727,57 +711,51 @@
       <w:pPr>
         <w:pStyle w:val="Titre1"/>
       </w:pPr>
+      <w:r>
+        <w:t xml:space="preserve">Framework </w:t>
+      </w:r>
+      <w:r>
+        <w:t>web</w:t>
+      </w:r>
+    </w:p>
+    <w:p>
+      <w:r>
+        <w:t xml:space="preserve">Les connaissances purement web c’est-à-dire HTML, JavaScript et CSS de l’équipe sont globalement faible. La meilleure solution serait de se tourner vers des </w:t>
+      </w:r>
+      <w:r>
+        <w:t xml:space="preserve">Framework </w:t>
+      </w:r>
+      <w:r>
+        <w:t>et des modules qui exécuteront une grande partie du travail sans forcément en connaitre le fonctionnement</w:t>
+      </w:r>
+      <w:r>
+        <w:t>.</w:t>
+      </w:r>
+    </w:p>
+    <w:p>
+      <w:pPr>
+        <w:pStyle w:val="Titre2"/>
+      </w:pPr>
       <w:proofErr w:type="spellStart"/>
       <w:r>
-        <w:t>Frameworks</w:t>
+        <w:t>Bootstrap</w:t>
       </w:r>
       <w:proofErr w:type="spellEnd"/>
-      <w:r>
-        <w:t xml:space="preserve"> web</w:t>
-      </w:r>
-    </w:p>
-    <w:p>
-      <w:r>
-        <w:t xml:space="preserve">Les connaissances purement web c’est-à-dire HTML, JavaScript et CSS de l’équipe sont globalement faible. La meilleure solution serait de se tourner vers des </w:t>
-      </w:r>
+    </w:p>
+    <w:p>
       <w:proofErr w:type="spellStart"/>
       <w:r>
-        <w:t>frameworks</w:t>
+        <w:t>Bootstrap</w:t>
       </w:r>
       <w:proofErr w:type="spellEnd"/>
       <w:r>
-        <w:t xml:space="preserve"> et des modules qui exécuteront une grande partie du travail sans forcément en connaitre le fonctionnement</w:t>
-      </w:r>
-      <w:r>
-        <w:t>.</w:t>
-      </w:r>
-    </w:p>
-    <w:p>
-      <w:pPr>
-        <w:pStyle w:val="Titre2"/>
-      </w:pPr>
-      <w:proofErr w:type="spellStart"/>
-      <w:r>
-        <w:t>Bootstrap</w:t>
-      </w:r>
-      <w:proofErr w:type="spellEnd"/>
-    </w:p>
-    <w:p>
-      <w:proofErr w:type="spellStart"/>
-      <w:r>
-        <w:t>Bootstrap</w:t>
-      </w:r>
-      <w:proofErr w:type="spellEnd"/>
-      <w:r>
         <w:t xml:space="preserve"> est une </w:t>
       </w:r>
-      <w:proofErr w:type="spellStart"/>
-      <w:r>
-        <w:t>frameworks</w:t>
-      </w:r>
-      <w:proofErr w:type="spellEnd"/>
-      <w:r>
-        <w:t xml:space="preserve"> qui fournit un CSS, plusieurs script JQuery (une bibliothèque JavaScript) et une police d’écriture. Son avantage est une compatibilité accrue avec la plupart des navigateur (tout navigateur récent et Internet explorer 8 maximum) tout en proposant une un CSS entièrement responsive design.</w:t>
+      <w:r>
+        <w:t xml:space="preserve">Framework </w:t>
+      </w:r>
+      <w:r>
+        <w:t>qui fournit un CSS, plusieurs script JQuery (une bibliothèque JavaScript) et une police d’écriture. Son avantage est une compatibilité accrue avec la plupart des navigateur (tout navigateur récent et Internet explorer 8 maximum) tout en proposant une un CSS entièrement responsive design.</w:t>
       </w:r>
     </w:p>
     <w:p>
@@ -910,13 +888,11 @@
       <w:r>
         <w:t xml:space="preserve">ortant de notifier combien de temps prendrait la maitrise de chaque langage et </w:t>
       </w:r>
-      <w:proofErr w:type="spellStart"/>
-      <w:r>
-        <w:t>frameworks</w:t>
-      </w:r>
-      <w:proofErr w:type="spellEnd"/>
-      <w:r>
-        <w:t>. Commençons par lister combien de membres connaissent chaque partie :</w:t>
+      <w:r>
+        <w:t>Framework.</w:t>
+      </w:r>
+      <w:r>
+        <w:t xml:space="preserve"> Commençons par lister combien de membres connaissent chaque partie :</w:t>
       </w:r>
     </w:p>
     <w:tbl>
@@ -1021,13 +997,11 @@
             <w:tcW w:w="1696" w:type="dxa"/>
           </w:tcPr>
           <w:p>
-            <w:proofErr w:type="spellStart"/>
-            <w:r>
-              <w:t>Frameworks</w:t>
-            </w:r>
-            <w:proofErr w:type="spellEnd"/>
-            <w:r>
-              <w:t xml:space="preserve"> BD</w:t>
+            <w:r>
+              <w:t xml:space="preserve">Framework </w:t>
+            </w:r>
+            <w:r>
+              <w:t>BD</w:t>
             </w:r>
           </w:p>
         </w:tc>
@@ -1163,15 +1137,15 @@
         <w:tblLook w:val="04A0" w:firstRow="1" w:lastRow="0" w:firstColumn="1" w:lastColumn="0" w:noHBand="0" w:noVBand="1"/>
       </w:tblPr>
       <w:tblGrid>
-        <w:gridCol w:w="3539"/>
-        <w:gridCol w:w="2835"/>
+        <w:gridCol w:w="3397"/>
+        <w:gridCol w:w="2977"/>
         <w:gridCol w:w="1558"/>
         <w:gridCol w:w="1276"/>
       </w:tblGrid>
       <w:tr>
         <w:tc>
           <w:tcPr>
-            <w:tcW w:w="3539" w:type="dxa"/>
+            <w:tcW w:w="3397" w:type="dxa"/>
           </w:tcPr>
           <w:p>
             <w:r>
@@ -1181,7 +1155,7 @@
         </w:tc>
         <w:tc>
           <w:tcPr>
-            <w:tcW w:w="2835" w:type="dxa"/>
+            <w:tcW w:w="2977" w:type="dxa"/>
           </w:tcPr>
           <w:p>
             <w:r>
@@ -1213,7 +1187,7 @@
       <w:tr>
         <w:tc>
           <w:tcPr>
-            <w:tcW w:w="3539" w:type="dxa"/>
+            <w:tcW w:w="3397" w:type="dxa"/>
           </w:tcPr>
           <w:p>
             <w:r>
@@ -1223,7 +1197,7 @@
         </w:tc>
         <w:tc>
           <w:tcPr>
-            <w:tcW w:w="2835" w:type="dxa"/>
+            <w:tcW w:w="2977" w:type="dxa"/>
           </w:tcPr>
           <w:p>
             <w:r>
@@ -1255,22 +1229,20 @@
       <w:tr>
         <w:tc>
           <w:tcPr>
-            <w:tcW w:w="3539" w:type="dxa"/>
-          </w:tcPr>
-          <w:p>
-            <w:proofErr w:type="spellStart"/>
-            <w:r>
-              <w:t>Frameworks</w:t>
-            </w:r>
-            <w:proofErr w:type="spellEnd"/>
-            <w:r>
-              <w:t xml:space="preserve"> BD</w:t>
-            </w:r>
-          </w:p>
-        </w:tc>
-        <w:tc>
-          <w:tcPr>
-            <w:tcW w:w="2835" w:type="dxa"/>
+            <w:tcW w:w="3397" w:type="dxa"/>
+          </w:tcPr>
+          <w:p>
+            <w:r>
+              <w:t xml:space="preserve">Framework </w:t>
+            </w:r>
+            <w:r>
+              <w:t>BD</w:t>
+            </w:r>
+          </w:p>
+        </w:tc>
+        <w:tc>
+          <w:tcPr>
+            <w:tcW w:w="2977" w:type="dxa"/>
           </w:tcPr>
           <w:p>
             <w:r>
@@ -1302,7 +1274,7 @@
       <w:tr>
         <w:tc>
           <w:tcPr>
-            <w:tcW w:w="3539" w:type="dxa"/>
+            <w:tcW w:w="3397" w:type="dxa"/>
           </w:tcPr>
           <w:p>
             <w:proofErr w:type="spellStart"/>
@@ -1317,7 +1289,7 @@
         </w:tc>
         <w:tc>
           <w:tcPr>
-            <w:tcW w:w="2835" w:type="dxa"/>
+            <w:tcW w:w="2977" w:type="dxa"/>
           </w:tcPr>
           <w:p>
             <w:r>
@@ -1345,11 +1317,13 @@
             </w:r>
           </w:p>
         </w:tc>
+        <w:bookmarkStart w:id="0" w:name="_GoBack"/>
+        <w:bookmarkEnd w:id="0"/>
       </w:tr>
       <w:tr>
         <w:tc>
           <w:tcPr>
-            <w:tcW w:w="3539" w:type="dxa"/>
+            <w:tcW w:w="3397" w:type="dxa"/>
           </w:tcPr>
           <w:p>
             <w:r>
@@ -1359,7 +1333,7 @@
         </w:tc>
         <w:tc>
           <w:tcPr>
-            <w:tcW w:w="2835" w:type="dxa"/>
+            <w:tcW w:w="2977" w:type="dxa"/>
           </w:tcPr>
           <w:p>
             <w:r>
@@ -1391,7 +1365,7 @@
       <w:tr>
         <w:tc>
           <w:tcPr>
-            <w:tcW w:w="3539" w:type="dxa"/>
+            <w:tcW w:w="3397" w:type="dxa"/>
           </w:tcPr>
           <w:p>
             <w:r>
@@ -1401,7 +1375,7 @@
         </w:tc>
         <w:tc>
           <w:tcPr>
-            <w:tcW w:w="2835" w:type="dxa"/>
+            <w:tcW w:w="2977" w:type="dxa"/>
           </w:tcPr>
           <w:p>
             <w:r>
@@ -1441,13 +1415,11 @@
       <w:r>
         <w:t xml:space="preserve">Dans le cas de JEE, peu de personne ne le connaissent pas mais il nécessitera plus de temps pour être maitrisé (en particulier l’architecture 5 couches). Le </w:t>
       </w:r>
-      <w:proofErr w:type="spellStart"/>
-      <w:r>
-        <w:t>frameworks</w:t>
-      </w:r>
-      <w:proofErr w:type="spellEnd"/>
-      <w:r>
-        <w:t xml:space="preserve"> JPA accélèrera le développement mais sera complexe à expliquer, il serait plus simple de n’expliquer que la partie requêtes aux membres.</w:t>
+      <w:r>
+        <w:t xml:space="preserve">Framework </w:t>
+      </w:r>
+      <w:r>
+        <w:t>JPA accélèrera le développement mais sera complexe à expliquer, il serait plus simple de n’expliquer que la partie requêtes aux membres.</w:t>
       </w:r>
     </w:p>
     <w:p>
@@ -1501,18 +1473,11 @@
       <w:r>
         <w:t xml:space="preserve"> I</w:t>
       </w:r>
-      <w:bookmarkStart w:id="0" w:name="_GoBack"/>
-      <w:bookmarkEnd w:id="0"/>
       <w:r>
         <w:t xml:space="preserve">l sera nécessaire lors des premières phases de code de bien vérifier le respect de l’architecture et de la bonne compréhension des </w:t>
       </w:r>
-      <w:proofErr w:type="spellStart"/>
-      <w:r>
-        <w:t>frameworks</w:t>
-      </w:r>
-      <w:proofErr w:type="spellEnd"/>
-      <w:r>
-        <w:t>.</w:t>
+      <w:r>
+        <w:t>Framework.</w:t>
       </w:r>
     </w:p>
     <w:sectPr>

</xml_diff>